<commit_message>
edit fixtures and results layout
</commit_message>
<xml_diff>
--- a/Assignment Two.docx
+++ b/Assignment Two.docx
@@ -540,25 +540,7 @@
             <w:sz w:val="22"/>
             <w:szCs w:val="22"/>
           </w:rPr>
-          <w:t>https://getbootstrap</w:t>
-        </w:r>
-        <w:r>
-          <w:rPr>
-            <w:rStyle w:val="Hyperlink"/>
-            <w:rFonts w:asciiTheme="minorHAnsi" w:hAnsiTheme="minorHAnsi" w:cstheme="minorHAnsi"/>
-            <w:sz w:val="22"/>
-            <w:szCs w:val="22"/>
-          </w:rPr>
-          <w:t>.</w:t>
-        </w:r>
-        <w:r>
-          <w:rPr>
-            <w:rStyle w:val="Hyperlink"/>
-            <w:rFonts w:asciiTheme="minorHAnsi" w:hAnsiTheme="minorHAnsi" w:cstheme="minorHAnsi"/>
-            <w:sz w:val="22"/>
-            <w:szCs w:val="22"/>
-          </w:rPr>
-          <w:t>com/docs/5.1/</w:t>
+          <w:t>https://getbootstrap.com/docs/5.1/</w:t>
         </w:r>
       </w:hyperlink>
       <w:r>
@@ -681,7 +663,21 @@
         <w:rPr>
           <w:rFonts w:cstheme="minorHAnsi"/>
         </w:rPr>
-        <w:t>(see Bootstrap video and notes</w:t>
+        <w:t>(</w:t>
+      </w:r>
+      <w:proofErr w:type="gramStart"/>
+      <w:r>
+        <w:rPr>
+          <w:rFonts w:cstheme="minorHAnsi"/>
+        </w:rPr>
+        <w:t>see</w:t>
+      </w:r>
+      <w:proofErr w:type="gramEnd"/>
+      <w:r>
+        <w:rPr>
+          <w:rFonts w:cstheme="minorHAnsi"/>
+        </w:rPr>
+        <w:t xml:space="preserve"> Bootstrap video and notes</w:t>
       </w:r>
       <w:r>
         <w:rPr>
@@ -706,6 +702,19 @@
           <w:rFonts w:cstheme="minorHAnsi"/>
         </w:rPr>
         <w:t>)</w:t>
+      </w:r>
+      <w:r>
+        <w:rPr>
+          <w:rFonts w:cstheme="minorHAnsi"/>
+        </w:rPr>
+        <w:t xml:space="preserve"> </w:t>
+      </w:r>
+      <w:r>
+        <w:rPr>
+          <w:rFonts w:cstheme="minorHAnsi"/>
+          <w:color w:val="FF0000"/>
+        </w:rPr>
+        <w:t>Done</w:t>
       </w:r>
     </w:p>
     <w:p>
@@ -887,7 +896,21 @@
         <w:rPr>
           <w:rFonts w:cstheme="minorHAnsi"/>
         </w:rPr>
-        <w:t xml:space="preserve">These cards should be positioned vertically on the page, i.e. they should not be side by side. </w:t>
+        <w:t xml:space="preserve">These cards should be positioned vertically on the page, </w:t>
+      </w:r>
+      <w:proofErr w:type="gramStart"/>
+      <w:r>
+        <w:rPr>
+          <w:rFonts w:cstheme="minorHAnsi"/>
+        </w:rPr>
+        <w:t>i.e.</w:t>
+      </w:r>
+      <w:proofErr w:type="gramEnd"/>
+      <w:r>
+        <w:rPr>
+          <w:rFonts w:cstheme="minorHAnsi"/>
+        </w:rPr>
+        <w:t xml:space="preserve"> they should not be side by side. </w:t>
       </w:r>
     </w:p>
     <w:p>
@@ -1491,27 +1514,14 @@
       <w:r>
         <w:t xml:space="preserve">Figure </w:t>
       </w:r>
-      <w:r>
-        <w:fldChar w:fldCharType="begin"/>
-      </w:r>
-      <w:r>
-        <w:instrText xml:space="preserve"> SEQ Figure \* ARABIC </w:instrText>
-      </w:r>
-      <w:r>
-        <w:fldChar w:fldCharType="separate"/>
-      </w:r>
-      <w:r>
-        <w:rPr>
-          <w:noProof/>
-        </w:rPr>
-        <w:t>1</w:t>
-      </w:r>
-      <w:r>
-        <w:rPr>
-          <w:noProof/>
-        </w:rPr>
-        <w:fldChar w:fldCharType="end"/>
-      </w:r>
+      <w:fldSimple w:instr=" SEQ Figure \* ARABIC ">
+        <w:r>
+          <w:rPr>
+            <w:noProof/>
+          </w:rPr>
+          <w:t>1</w:t>
+        </w:r>
+      </w:fldSimple>
       <w:r>
         <w:t xml:space="preserve"> Sample </w:t>
       </w:r>

</xml_diff>